<commit_message>
Project 5 Course Project
Project 5 course Project
Dawn Scott
</commit_message>
<xml_diff>
--- a/MOD5/Documents5/DScott_MOD5_Project_20191103.docx
+++ b/MOD5/Documents5/DScott_MOD5_Project_20191103.docx
@@ -25,6 +25,26 @@
     <w:p>
       <w:pPr>
         <w:spacing w:after="0" w:line="480" w:lineRule="auto"/>
+        <w:rPr>
+          <w:rFonts w:ascii="Times New Roman" w:hAnsi="Times New Roman" w:cs="Times New Roman"/>
+          <w:sz w:val="24"/>
+          <w:szCs w:val="24"/>
+        </w:rPr>
+      </w:pPr>
+    </w:p>
+    <w:p>
+      <w:pPr>
+        <w:spacing w:after="0" w:line="480" w:lineRule="auto"/>
+        <w:rPr>
+          <w:rFonts w:ascii="Times New Roman" w:hAnsi="Times New Roman" w:cs="Times New Roman"/>
+          <w:sz w:val="24"/>
+          <w:szCs w:val="24"/>
+        </w:rPr>
+      </w:pPr>
+    </w:p>
+    <w:p>
+      <w:pPr>
+        <w:spacing w:after="0" w:line="480" w:lineRule="auto"/>
         <w:jc w:val="center"/>
         <w:rPr>
           <w:rFonts w:ascii="Times New Roman" w:hAnsi="Times New Roman" w:cs="Times New Roman"/>
@@ -352,249 +372,17 @@
     </w:p>
     <w:p>
       <w:pPr>
-        <w:pStyle w:val="Heading2"/>
-        <w:spacing w:before="0" w:line="480" w:lineRule="auto"/>
-        <w:contextualSpacing/>
-        <w:jc w:val="center"/>
-        <w:rPr>
-          <w:rFonts w:ascii="Times New Roman" w:hAnsi="Times New Roman" w:cs="Times New Roman"/>
-          <w:color w:val="auto"/>
-          <w:sz w:val="24"/>
-          <w:szCs w:val="24"/>
-        </w:rPr>
-      </w:pPr>
-      <w:r>
-        <w:rPr>
-          <w:rFonts w:ascii="Times New Roman" w:hAnsi="Times New Roman" w:cs="Times New Roman"/>
-          <w:color w:val="auto"/>
-          <w:sz w:val="24"/>
-          <w:szCs w:val="24"/>
-        </w:rPr>
-        <w:t>URL site</w:t>
-      </w:r>
-      <w:r>
-        <w:rPr>
-          <w:rFonts w:ascii="Times New Roman" w:hAnsi="Times New Roman" w:cs="Times New Roman"/>
-          <w:color w:val="auto"/>
-          <w:sz w:val="24"/>
-          <w:szCs w:val="24"/>
-        </w:rPr>
-        <w:t xml:space="preserve"> </w:t>
-      </w:r>
-      <w:hyperlink w:history="1"/>
-    </w:p>
-    <w:p>
-      <w:pPr>
-        <w:spacing w:after="0" w:line="480" w:lineRule="auto"/>
-        <w:contextualSpacing/>
-      </w:pPr>
-      <w:r>
-        <w:t>Index.html</w:t>
-      </w:r>
-    </w:p>
-    <w:p>
-      <w:pPr>
-        <w:spacing w:after="0" w:line="480" w:lineRule="auto"/>
-        <w:contextualSpacing/>
-      </w:pPr>
-      <w:hyperlink r:id="rId8" w:history="1">
-        <w:r>
-          <w:rPr>
-            <w:rStyle w:val="Hyperlink"/>
-          </w:rPr>
-          <w:t>http://fmwadvm.centralus.cloudapp.azure.com/MOD5/Project5/Index.html</w:t>
-        </w:r>
-      </w:hyperlink>
+        <w:spacing w:after="0" w:line="480" w:lineRule="auto"/>
+        <w:contextualSpacing/>
+        <w:rPr>
+          <w:rFonts w:ascii="Times New Roman" w:hAnsi="Times New Roman" w:cs="Times New Roman"/>
+          <w:noProof/>
+          <w:sz w:val="24"/>
+          <w:szCs w:val="24"/>
+        </w:rPr>
+      </w:pPr>
       <w:bookmarkStart w:id="0" w:name="_GoBack"/>
       <w:bookmarkEnd w:id="0"/>
-    </w:p>
-    <w:p>
-      <w:pPr>
-        <w:spacing w:after="0" w:line="480" w:lineRule="auto"/>
-        <w:contextualSpacing/>
-      </w:pPr>
-      <w:proofErr w:type="spellStart"/>
-      <w:r>
-        <w:t>Index.php</w:t>
-      </w:r>
-      <w:proofErr w:type="spellEnd"/>
-    </w:p>
-    <w:p>
-      <w:pPr>
-        <w:spacing w:after="0" w:line="480" w:lineRule="auto"/>
-        <w:contextualSpacing/>
-      </w:pPr>
-      <w:hyperlink r:id="rId9" w:history="1">
-        <w:r>
-          <w:rPr>
-            <w:rStyle w:val="Hyperlink"/>
-          </w:rPr>
-          <w:t>http://fmwadvm.centralus.cloudapp.azure.com/MOD5/Project5/Index.php</w:t>
-        </w:r>
-      </w:hyperlink>
-    </w:p>
-    <w:p>
-      <w:pPr>
-        <w:pStyle w:val="Heading2"/>
-        <w:spacing w:before="0" w:line="480" w:lineRule="auto"/>
-        <w:contextualSpacing/>
-        <w:jc w:val="center"/>
-        <w:rPr>
-          <w:rFonts w:ascii="Times New Roman" w:hAnsi="Times New Roman" w:cs="Times New Roman"/>
-          <w:color w:val="auto"/>
-          <w:sz w:val="24"/>
-          <w:szCs w:val="24"/>
-        </w:rPr>
-      </w:pPr>
-      <w:r>
-        <w:rPr>
-          <w:rFonts w:ascii="Times New Roman" w:hAnsi="Times New Roman" w:cs="Times New Roman"/>
-          <w:color w:val="auto"/>
-          <w:sz w:val="24"/>
-          <w:szCs w:val="24"/>
-        </w:rPr>
-        <w:t xml:space="preserve">URL to </w:t>
-      </w:r>
-      <w:proofErr w:type="spellStart"/>
-      <w:r>
-        <w:rPr>
-          <w:rFonts w:ascii="Times New Roman" w:hAnsi="Times New Roman" w:cs="Times New Roman"/>
-          <w:color w:val="auto"/>
-          <w:sz w:val="24"/>
-          <w:szCs w:val="24"/>
-        </w:rPr>
-        <w:t>Github</w:t>
-      </w:r>
-      <w:proofErr w:type="spellEnd"/>
-      <w:r>
-        <w:rPr>
-          <w:rFonts w:ascii="Times New Roman" w:hAnsi="Times New Roman" w:cs="Times New Roman"/>
-          <w:color w:val="auto"/>
-          <w:sz w:val="24"/>
-          <w:szCs w:val="24"/>
-        </w:rPr>
-        <w:t xml:space="preserve"> repository</w:t>
-      </w:r>
-    </w:p>
-    <w:p>
-      <w:pPr>
-        <w:spacing w:after="0" w:line="480" w:lineRule="auto"/>
-        <w:contextualSpacing/>
-      </w:pPr>
-      <w:r>
-        <w:rPr>
-          <w:rFonts w:ascii="Times New Roman" w:hAnsi="Times New Roman" w:cs="Times New Roman"/>
-          <w:sz w:val="24"/>
-          <w:szCs w:val="24"/>
-        </w:rPr>
-        <w:t xml:space="preserve"> </w:t>
-      </w:r>
-      <w:hyperlink r:id="rId10" w:history="1">
-        <w:r>
-          <w:rPr>
-            <w:rStyle w:val="Hyperlink"/>
-          </w:rPr>
-          <w:t>https://dawnsgithub1/CIS3801C-FMWAD-DawnScott/MOD5/Project5/Index.php</w:t>
-        </w:r>
-      </w:hyperlink>
-    </w:p>
-    <w:p>
-      <w:pPr>
-        <w:spacing w:after="0" w:line="480" w:lineRule="auto"/>
-        <w:contextualSpacing/>
-        <w:jc w:val="center"/>
-        <w:rPr>
-          <w:rFonts w:ascii="Times New Roman" w:hAnsi="Times New Roman" w:cs="Times New Roman"/>
-          <w:sz w:val="24"/>
-          <w:szCs w:val="24"/>
-        </w:rPr>
-      </w:pPr>
-      <w:r>
-        <w:rPr>
-          <w:rFonts w:ascii="Times New Roman" w:hAnsi="Times New Roman" w:cs="Times New Roman"/>
-          <w:sz w:val="24"/>
-          <w:szCs w:val="24"/>
-        </w:rPr>
-        <w:t>Screenshots</w:t>
-      </w:r>
-    </w:p>
-    <w:p>
-      <w:pPr>
-        <w:spacing w:after="0" w:line="480" w:lineRule="auto"/>
-        <w:contextualSpacing/>
-        <w:rPr>
-          <w:rFonts w:ascii="Times New Roman" w:hAnsi="Times New Roman" w:cs="Times New Roman"/>
-          <w:color w:val="000000" w:themeColor="text1"/>
-          <w:sz w:val="24"/>
-          <w:szCs w:val="24"/>
-        </w:rPr>
-      </w:pPr>
-      <w:r>
-        <w:rPr>
-          <w:rFonts w:ascii="Times New Roman" w:hAnsi="Times New Roman" w:cs="Times New Roman"/>
-          <w:color w:val="000000" w:themeColor="text1"/>
-          <w:sz w:val="24"/>
-          <w:szCs w:val="24"/>
-          <w:shd w:val="clear" w:color="auto" w:fill="FFFFFF"/>
-        </w:rPr>
-        <w:t xml:space="preserve">The Microsoft Word document must also contain screen shots that illustrate 5-6 previews of your page, in portrait and landscape orientation, using Chrome Developer Tools. </w:t>
-      </w:r>
-    </w:p>
-    <w:p>
-      <w:pPr>
-        <w:spacing w:after="0" w:line="480" w:lineRule="auto"/>
-        <w:contextualSpacing/>
-        <w:rPr>
-          <w:rFonts w:ascii="Times New Roman" w:hAnsi="Times New Roman" w:cs="Times New Roman"/>
-          <w:sz w:val="24"/>
-          <w:szCs w:val="24"/>
-        </w:rPr>
-      </w:pPr>
-      <w:r>
-        <w:rPr>
-          <w:rFonts w:ascii="Times New Roman" w:hAnsi="Times New Roman" w:cs="Times New Roman"/>
-          <w:sz w:val="24"/>
-          <w:szCs w:val="24"/>
-        </w:rPr>
-        <w:t>iPad - Vertical</w:t>
-      </w:r>
-      <w:r>
-        <w:rPr>
-          <w:rFonts w:ascii="Times New Roman" w:hAnsi="Times New Roman" w:cs="Times New Roman"/>
-          <w:sz w:val="24"/>
-          <w:szCs w:val="24"/>
-        </w:rPr>
-        <w:t>:</w:t>
-      </w:r>
-      <w:r>
-        <w:rPr>
-          <w:rFonts w:ascii="Times New Roman" w:hAnsi="Times New Roman" w:cs="Times New Roman"/>
-          <w:sz w:val="24"/>
-          <w:szCs w:val="24"/>
-        </w:rPr>
-        <w:t xml:space="preserve"> </w:t>
-      </w:r>
-    </w:p>
-    <w:p>
-      <w:pPr>
-        <w:spacing w:after="0" w:line="480" w:lineRule="auto"/>
-        <w:contextualSpacing/>
-        <w:rPr>
-          <w:rFonts w:ascii="Times New Roman" w:hAnsi="Times New Roman" w:cs="Times New Roman"/>
-          <w:noProof/>
-          <w:sz w:val="24"/>
-          <w:szCs w:val="24"/>
-        </w:rPr>
-      </w:pPr>
-      <w:r>
-        <w:rPr>
-          <w:rFonts w:ascii="Times New Roman" w:hAnsi="Times New Roman" w:cs="Times New Roman"/>
-          <w:noProof/>
-          <w:sz w:val="24"/>
-          <w:szCs w:val="24"/>
-        </w:rPr>
-        <w:t xml:space="preserve"> </w:t>
-      </w:r>
       <w:r>
         <w:rPr>
           <w:rFonts w:ascii="Times New Roman" w:hAnsi="Times New Roman" w:cs="Times New Roman"/>
@@ -603,140 +391,9 @@
           <w:szCs w:val="24"/>
         </w:rPr>
         <w:drawing>
-          <wp:inline distT="0" distB="0" distL="0" distR="0" wp14:anchorId="718E73B7" wp14:editId="69D2081E">
-            <wp:extent cx="2825496" cy="3639312"/>
-            <wp:effectExtent l="0" t="0" r="0" b="0"/>
-            <wp:docPr id="1" name="Picture 1"/>
-            <wp:cNvGraphicFramePr>
-              <a:graphicFrameLocks xmlns:a="http://schemas.openxmlformats.org/drawingml/2006/main" noChangeAspect="1"/>
-            </wp:cNvGraphicFramePr>
-            <a:graphic xmlns:a="http://schemas.openxmlformats.org/drawingml/2006/main">
-              <a:graphicData uri="http://schemas.openxmlformats.org/drawingml/2006/picture">
-                <pic:pic xmlns:pic="http://schemas.openxmlformats.org/drawingml/2006/picture">
-                  <pic:nvPicPr>
-                    <pic:cNvPr id="1" name="iPad-Verticle.PNG"/>
-                    <pic:cNvPicPr/>
-                  </pic:nvPicPr>
-                  <pic:blipFill rotWithShape="1">
-                    <a:blip r:embed="rId11" cstate="print">
-                      <a:extLst>
-                        <a:ext uri="{28A0092B-C50C-407E-A947-70E740481C1C}">
-                          <a14:useLocalDpi xmlns:a14="http://schemas.microsoft.com/office/drawing/2010/main" val="0"/>
-                        </a:ext>
-                      </a:extLst>
-                    </a:blip>
-                    <a:srcRect l="12436" t="8054"/>
-                    <a:stretch/>
-                  </pic:blipFill>
-                  <pic:spPr bwMode="auto">
-                    <a:xfrm>
-                      <a:off x="0" y="0"/>
-                      <a:ext cx="2825496" cy="3639312"/>
-                    </a:xfrm>
-                    <a:prstGeom prst="rect">
-                      <a:avLst/>
-                    </a:prstGeom>
-                    <a:ln>
-                      <a:noFill/>
-                    </a:ln>
-                    <a:extLst>
-                      <a:ext uri="{53640926-AAD7-44D8-BBD7-CCE9431645EC}">
-                        <a14:shadowObscured xmlns:a14="http://schemas.microsoft.com/office/drawing/2010/main"/>
-                      </a:ext>
-                    </a:extLst>
-                  </pic:spPr>
-                </pic:pic>
-              </a:graphicData>
-            </a:graphic>
-          </wp:inline>
-        </w:drawing>
-      </w:r>
-    </w:p>
-    <w:p>
-      <w:pPr>
-        <w:spacing w:after="0" w:line="480" w:lineRule="auto"/>
-        <w:contextualSpacing/>
-        <w:rPr>
-          <w:rFonts w:ascii="Times New Roman" w:hAnsi="Times New Roman" w:cs="Times New Roman"/>
-          <w:noProof/>
-          <w:sz w:val="24"/>
-          <w:szCs w:val="24"/>
-        </w:rPr>
-      </w:pPr>
-    </w:p>
-    <w:p>
-      <w:pPr>
-        <w:spacing w:after="0" w:line="480" w:lineRule="auto"/>
-        <w:contextualSpacing/>
-        <w:rPr>
-          <w:rFonts w:ascii="Times New Roman" w:hAnsi="Times New Roman" w:cs="Times New Roman"/>
-          <w:noProof/>
-          <w:sz w:val="24"/>
-          <w:szCs w:val="24"/>
-        </w:rPr>
-      </w:pPr>
-    </w:p>
-    <w:p>
-      <w:pPr>
-        <w:spacing w:after="0" w:line="480" w:lineRule="auto"/>
-        <w:contextualSpacing/>
-        <w:rPr>
-          <w:rFonts w:ascii="Times New Roman" w:hAnsi="Times New Roman" w:cs="Times New Roman"/>
-          <w:noProof/>
-          <w:sz w:val="24"/>
-          <w:szCs w:val="24"/>
-        </w:rPr>
-      </w:pPr>
-      <w:r>
-        <w:rPr>
-          <w:rFonts w:ascii="Times New Roman" w:hAnsi="Times New Roman" w:cs="Times New Roman"/>
-          <w:noProof/>
-          <w:sz w:val="24"/>
-          <w:szCs w:val="24"/>
-        </w:rPr>
-        <w:t>iPad</w:t>
-      </w:r>
-      <w:r>
-        <w:rPr>
-          <w:rFonts w:ascii="Times New Roman" w:hAnsi="Times New Roman" w:cs="Times New Roman"/>
-          <w:noProof/>
-          <w:sz w:val="24"/>
-          <w:szCs w:val="24"/>
-        </w:rPr>
-        <w:t xml:space="preserve"> - Horizontal</w:t>
-      </w:r>
-      <w:r>
-        <w:rPr>
-          <w:rFonts w:ascii="Times New Roman" w:hAnsi="Times New Roman" w:cs="Times New Roman"/>
-          <w:noProof/>
-          <w:sz w:val="24"/>
-          <w:szCs w:val="24"/>
-        </w:rPr>
-        <w:t xml:space="preserve">: </w:t>
-      </w:r>
-    </w:p>
-    <w:p>
-      <w:pPr>
-        <w:spacing w:after="0" w:line="480" w:lineRule="auto"/>
-        <w:contextualSpacing/>
-        <w:rPr>
-          <w:rFonts w:ascii="Times New Roman" w:hAnsi="Times New Roman" w:cs="Times New Roman"/>
-          <w:noProof/>
-          <w:sz w:val="24"/>
-          <w:szCs w:val="24"/>
-        </w:rPr>
-      </w:pPr>
-      <w:r>
-        <w:rPr>
-          <w:rFonts w:ascii="Times New Roman" w:hAnsi="Times New Roman" w:cs="Times New Roman"/>
-          <w:noProof/>
-          <w:sz w:val="24"/>
-          <w:szCs w:val="24"/>
-        </w:rPr>
-        <w:drawing>
-          <wp:inline distT="0" distB="0" distL="0" distR="0" wp14:anchorId="4000C992" wp14:editId="182D462F">
-            <wp:extent cx="4791456" cy="3584448"/>
-            <wp:effectExtent l="0" t="0" r="0" b="0"/>
+          <wp:inline distT="0" distB="0" distL="0" distR="0" wp14:anchorId="4000C992" wp14:editId="0421E925">
+            <wp:extent cx="6300409" cy="4467225"/>
+            <wp:effectExtent l="0" t="0" r="5715" b="0"/>
             <wp:docPr id="4" name="Picture 4"/>
             <wp:cNvGraphicFramePr>
               <a:graphicFrameLocks xmlns:a="http://schemas.openxmlformats.org/drawingml/2006/main" noChangeAspect="1"/>
@@ -749,7 +406,7 @@
                     <pic:cNvPicPr/>
                   </pic:nvPicPr>
                   <pic:blipFill>
-                    <a:blip r:embed="rId12">
+                    <a:blip r:embed="rId8" cstate="print">
                       <a:extLst>
                         <a:ext uri="{28A0092B-C50C-407E-A947-70E740481C1C}">
                           <a14:useLocalDpi xmlns:a14="http://schemas.microsoft.com/office/drawing/2010/main" val="0"/>
@@ -763,7 +420,7 @@
                   <pic:spPr>
                     <a:xfrm>
                       <a:off x="0" y="0"/>
-                      <a:ext cx="4791456" cy="3584448"/>
+                      <a:ext cx="6308583" cy="4473020"/>
                     </a:xfrm>
                     <a:prstGeom prst="rect">
                       <a:avLst/>
@@ -799,6 +456,66 @@
           <w:szCs w:val="24"/>
         </w:rPr>
       </w:pPr>
+    </w:p>
+    <w:p>
+      <w:pPr>
+        <w:spacing w:after="0" w:line="480" w:lineRule="auto"/>
+        <w:contextualSpacing/>
+        <w:rPr>
+          <w:rFonts w:ascii="Times New Roman" w:hAnsi="Times New Roman" w:cs="Times New Roman"/>
+          <w:noProof/>
+          <w:sz w:val="24"/>
+          <w:szCs w:val="24"/>
+        </w:rPr>
+      </w:pPr>
+    </w:p>
+    <w:p>
+      <w:pPr>
+        <w:spacing w:after="0" w:line="480" w:lineRule="auto"/>
+        <w:contextualSpacing/>
+        <w:rPr>
+          <w:rFonts w:ascii="Times New Roman" w:hAnsi="Times New Roman" w:cs="Times New Roman"/>
+          <w:noProof/>
+          <w:sz w:val="24"/>
+          <w:szCs w:val="24"/>
+        </w:rPr>
+      </w:pPr>
+    </w:p>
+    <w:p>
+      <w:pPr>
+        <w:spacing w:after="0" w:line="480" w:lineRule="auto"/>
+        <w:contextualSpacing/>
+        <w:rPr>
+          <w:rFonts w:ascii="Times New Roman" w:hAnsi="Times New Roman" w:cs="Times New Roman"/>
+          <w:noProof/>
+          <w:sz w:val="24"/>
+          <w:szCs w:val="24"/>
+        </w:rPr>
+      </w:pPr>
+    </w:p>
+    <w:p>
+      <w:pPr>
+        <w:spacing w:after="0" w:line="480" w:lineRule="auto"/>
+        <w:contextualSpacing/>
+        <w:rPr>
+          <w:rFonts w:ascii="Times New Roman" w:hAnsi="Times New Roman" w:cs="Times New Roman"/>
+          <w:noProof/>
+          <w:sz w:val="24"/>
+          <w:szCs w:val="24"/>
+        </w:rPr>
+      </w:pPr>
+    </w:p>
+    <w:p>
+      <w:pPr>
+        <w:spacing w:after="0" w:line="480" w:lineRule="auto"/>
+        <w:contextualSpacing/>
+        <w:rPr>
+          <w:rFonts w:ascii="Times New Roman" w:hAnsi="Times New Roman" w:cs="Times New Roman"/>
+          <w:noProof/>
+          <w:sz w:val="24"/>
+          <w:szCs w:val="24"/>
+        </w:rPr>
+      </w:pPr>
       <w:r>
         <w:rPr>
           <w:rFonts w:ascii="Times New Roman" w:hAnsi="Times New Roman" w:cs="Times New Roman"/>
@@ -808,6 +525,15 @@
         </w:rPr>
         <w:t>iPhone-6-7-8plus-Horizontal</w:t>
       </w:r>
+      <w:r>
+        <w:rPr>
+          <w:rFonts w:ascii="Times New Roman" w:hAnsi="Times New Roman" w:cs="Times New Roman"/>
+          <w:noProof/>
+          <w:sz w:val="24"/>
+          <w:szCs w:val="24"/>
+        </w:rPr>
+        <w:t>:</w:t>
+      </w:r>
     </w:p>
     <w:p>
       <w:pPr>
@@ -828,10 +554,10 @@
           <w:szCs w:val="24"/>
         </w:rPr>
         <w:drawing>
-          <wp:inline distT="0" distB="0" distL="0" distR="0" wp14:anchorId="148DF54C" wp14:editId="3A1D7C10">
-            <wp:extent cx="4270248" cy="2834640"/>
-            <wp:effectExtent l="0" t="0" r="0" b="3810"/>
-            <wp:docPr id="5" name="Picture 5"/>
+          <wp:inline distT="0" distB="0" distL="0" distR="0" wp14:anchorId="45ADAB79" wp14:editId="672CD673">
+            <wp:extent cx="6569389" cy="4486275"/>
+            <wp:effectExtent l="0" t="0" r="3175" b="0"/>
+            <wp:docPr id="2" name="Picture 2"/>
             <wp:cNvGraphicFramePr>
               <a:graphicFrameLocks xmlns:a="http://schemas.openxmlformats.org/drawingml/2006/main" noChangeAspect="1"/>
             </wp:cNvGraphicFramePr>
@@ -839,11 +565,11 @@
               <a:graphicData uri="http://schemas.openxmlformats.org/drawingml/2006/picture">
                 <pic:pic xmlns:pic="http://schemas.openxmlformats.org/drawingml/2006/picture">
                   <pic:nvPicPr>
-                    <pic:cNvPr id="5" name="iPhone-6-7-8plus-Horizontal.PNG"/>
+                    <pic:cNvPr id="2" name="iPhone 6-8Horizontal.png"/>
                     <pic:cNvPicPr/>
                   </pic:nvPicPr>
                   <pic:blipFill>
-                    <a:blip r:embed="rId13">
+                    <a:blip r:embed="rId9">
                       <a:extLst>
                         <a:ext uri="{28A0092B-C50C-407E-A947-70E740481C1C}">
                           <a14:useLocalDpi xmlns:a14="http://schemas.microsoft.com/office/drawing/2010/main" val="0"/>
@@ -857,7 +583,7 @@
                   <pic:spPr>
                     <a:xfrm>
                       <a:off x="0" y="0"/>
-                      <a:ext cx="4270248" cy="2834640"/>
+                      <a:ext cx="6570715" cy="4487181"/>
                     </a:xfrm>
                     <a:prstGeom prst="rect">
                       <a:avLst/>
@@ -881,6 +607,126 @@
           <w:szCs w:val="24"/>
         </w:rPr>
       </w:pPr>
+    </w:p>
+    <w:p>
+      <w:pPr>
+        <w:spacing w:after="0" w:line="480" w:lineRule="auto"/>
+        <w:contextualSpacing/>
+        <w:rPr>
+          <w:rFonts w:ascii="Times New Roman" w:hAnsi="Times New Roman" w:cs="Times New Roman"/>
+          <w:noProof/>
+          <w:sz w:val="24"/>
+          <w:szCs w:val="24"/>
+        </w:rPr>
+      </w:pPr>
+    </w:p>
+    <w:p>
+      <w:pPr>
+        <w:spacing w:after="0" w:line="480" w:lineRule="auto"/>
+        <w:contextualSpacing/>
+        <w:rPr>
+          <w:rFonts w:ascii="Times New Roman" w:hAnsi="Times New Roman" w:cs="Times New Roman"/>
+          <w:noProof/>
+          <w:sz w:val="24"/>
+          <w:szCs w:val="24"/>
+        </w:rPr>
+      </w:pPr>
+    </w:p>
+    <w:p>
+      <w:pPr>
+        <w:spacing w:after="0" w:line="480" w:lineRule="auto"/>
+        <w:contextualSpacing/>
+        <w:rPr>
+          <w:rFonts w:ascii="Times New Roman" w:hAnsi="Times New Roman" w:cs="Times New Roman"/>
+          <w:noProof/>
+          <w:sz w:val="24"/>
+          <w:szCs w:val="24"/>
+        </w:rPr>
+      </w:pPr>
+    </w:p>
+    <w:p>
+      <w:pPr>
+        <w:spacing w:after="0" w:line="480" w:lineRule="auto"/>
+        <w:contextualSpacing/>
+        <w:rPr>
+          <w:rFonts w:ascii="Times New Roman" w:hAnsi="Times New Roman" w:cs="Times New Roman"/>
+          <w:noProof/>
+          <w:sz w:val="24"/>
+          <w:szCs w:val="24"/>
+        </w:rPr>
+      </w:pPr>
+    </w:p>
+    <w:p>
+      <w:pPr>
+        <w:spacing w:after="0" w:line="480" w:lineRule="auto"/>
+        <w:contextualSpacing/>
+        <w:rPr>
+          <w:rFonts w:ascii="Times New Roman" w:hAnsi="Times New Roman" w:cs="Times New Roman"/>
+          <w:noProof/>
+          <w:sz w:val="24"/>
+          <w:szCs w:val="24"/>
+        </w:rPr>
+      </w:pPr>
+    </w:p>
+    <w:p>
+      <w:pPr>
+        <w:spacing w:after="0" w:line="480" w:lineRule="auto"/>
+        <w:contextualSpacing/>
+        <w:rPr>
+          <w:rFonts w:ascii="Times New Roman" w:hAnsi="Times New Roman" w:cs="Times New Roman"/>
+          <w:noProof/>
+          <w:sz w:val="24"/>
+          <w:szCs w:val="24"/>
+        </w:rPr>
+      </w:pPr>
+    </w:p>
+    <w:p>
+      <w:pPr>
+        <w:spacing w:after="0" w:line="480" w:lineRule="auto"/>
+        <w:contextualSpacing/>
+        <w:rPr>
+          <w:rFonts w:ascii="Times New Roman" w:hAnsi="Times New Roman" w:cs="Times New Roman"/>
+          <w:noProof/>
+          <w:sz w:val="24"/>
+          <w:szCs w:val="24"/>
+        </w:rPr>
+      </w:pPr>
+    </w:p>
+    <w:p>
+      <w:pPr>
+        <w:spacing w:after="0" w:line="480" w:lineRule="auto"/>
+        <w:contextualSpacing/>
+        <w:rPr>
+          <w:rFonts w:ascii="Times New Roman" w:hAnsi="Times New Roman" w:cs="Times New Roman"/>
+          <w:noProof/>
+          <w:sz w:val="24"/>
+          <w:szCs w:val="24"/>
+        </w:rPr>
+      </w:pPr>
+    </w:p>
+    <w:p>
+      <w:pPr>
+        <w:spacing w:after="0" w:line="480" w:lineRule="auto"/>
+        <w:contextualSpacing/>
+        <w:rPr>
+          <w:rFonts w:ascii="Times New Roman" w:hAnsi="Times New Roman" w:cs="Times New Roman"/>
+          <w:noProof/>
+          <w:sz w:val="24"/>
+          <w:szCs w:val="24"/>
+        </w:rPr>
+      </w:pPr>
+    </w:p>
+    <w:p>
+      <w:pPr>
+        <w:spacing w:after="0" w:line="480" w:lineRule="auto"/>
+        <w:contextualSpacing/>
+        <w:rPr>
+          <w:rFonts w:ascii="Times New Roman" w:hAnsi="Times New Roman" w:cs="Times New Roman"/>
+          <w:noProof/>
+          <w:sz w:val="24"/>
+          <w:szCs w:val="24"/>
+        </w:rPr>
+      </w:pPr>
       <w:r>
         <w:rPr>
           <w:rFonts w:ascii="Times New Roman" w:hAnsi="Times New Roman" w:cs="Times New Roman"/>
@@ -919,10 +765,10 @@
           <w:szCs w:val="24"/>
         </w:rPr>
         <w:drawing>
-          <wp:inline distT="0" distB="0" distL="0" distR="0" wp14:anchorId="6CB4E2BC" wp14:editId="2603BD7D">
-            <wp:extent cx="2194560" cy="4224528"/>
-            <wp:effectExtent l="0" t="0" r="0" b="5080"/>
-            <wp:docPr id="7" name="Picture 7"/>
+          <wp:inline distT="0" distB="0" distL="0" distR="0" wp14:anchorId="29B62609" wp14:editId="4846442F">
+            <wp:extent cx="5943600" cy="4214495"/>
+            <wp:effectExtent l="0" t="0" r="0" b="0"/>
+            <wp:docPr id="3" name="Picture 3"/>
             <wp:cNvGraphicFramePr>
               <a:graphicFrameLocks xmlns:a="http://schemas.openxmlformats.org/drawingml/2006/main" noChangeAspect="1"/>
             </wp:cNvGraphicFramePr>
@@ -930,11 +776,11 @@
               <a:graphicData uri="http://schemas.openxmlformats.org/drawingml/2006/picture">
                 <pic:pic xmlns:pic="http://schemas.openxmlformats.org/drawingml/2006/picture">
                   <pic:nvPicPr>
-                    <pic:cNvPr id="7" name="iPhone-6-7-8plus-Verticle.PNG"/>
+                    <pic:cNvPr id="3" name="iPad-Vertical.png"/>
                     <pic:cNvPicPr/>
                   </pic:nvPicPr>
                   <pic:blipFill>
-                    <a:blip r:embed="rId14">
+                    <a:blip r:embed="rId8">
                       <a:extLst>
                         <a:ext uri="{28A0092B-C50C-407E-A947-70E740481C1C}">
                           <a14:useLocalDpi xmlns:a14="http://schemas.microsoft.com/office/drawing/2010/main" val="0"/>
@@ -948,7 +794,7 @@
                   <pic:spPr>
                     <a:xfrm>
                       <a:off x="0" y="0"/>
-                      <a:ext cx="2194560" cy="4224528"/>
+                      <a:ext cx="5943600" cy="4214495"/>
                     </a:xfrm>
                     <a:prstGeom prst="rect">
                       <a:avLst/>
@@ -984,14 +830,119 @@
           <w:szCs w:val="24"/>
         </w:rPr>
       </w:pPr>
-      <w:r>
-        <w:rPr>
-          <w:rFonts w:ascii="Times New Roman" w:hAnsi="Times New Roman" w:cs="Times New Roman"/>
-          <w:noProof/>
-          <w:sz w:val="24"/>
-          <w:szCs w:val="24"/>
-        </w:rPr>
-        <w:t>iPhoneX-Horizontal</w:t>
+    </w:p>
+    <w:p>
+      <w:pPr>
+        <w:spacing w:after="0" w:line="480" w:lineRule="auto"/>
+        <w:contextualSpacing/>
+        <w:rPr>
+          <w:rFonts w:ascii="Times New Roman" w:hAnsi="Times New Roman" w:cs="Times New Roman"/>
+          <w:noProof/>
+          <w:sz w:val="24"/>
+          <w:szCs w:val="24"/>
+        </w:rPr>
+      </w:pPr>
+    </w:p>
+    <w:p>
+      <w:pPr>
+        <w:spacing w:after="0" w:line="480" w:lineRule="auto"/>
+        <w:contextualSpacing/>
+        <w:rPr>
+          <w:rFonts w:ascii="Times New Roman" w:hAnsi="Times New Roman" w:cs="Times New Roman"/>
+          <w:noProof/>
+          <w:sz w:val="24"/>
+          <w:szCs w:val="24"/>
+        </w:rPr>
+      </w:pPr>
+    </w:p>
+    <w:p>
+      <w:pPr>
+        <w:spacing w:after="0" w:line="480" w:lineRule="auto"/>
+        <w:contextualSpacing/>
+        <w:rPr>
+          <w:rFonts w:ascii="Times New Roman" w:hAnsi="Times New Roman" w:cs="Times New Roman"/>
+          <w:noProof/>
+          <w:sz w:val="24"/>
+          <w:szCs w:val="24"/>
+        </w:rPr>
+      </w:pPr>
+    </w:p>
+    <w:p>
+      <w:pPr>
+        <w:spacing w:after="0" w:line="480" w:lineRule="auto"/>
+        <w:contextualSpacing/>
+        <w:rPr>
+          <w:rFonts w:ascii="Times New Roman" w:hAnsi="Times New Roman" w:cs="Times New Roman"/>
+          <w:noProof/>
+          <w:sz w:val="24"/>
+          <w:szCs w:val="24"/>
+        </w:rPr>
+      </w:pPr>
+    </w:p>
+    <w:p>
+      <w:pPr>
+        <w:spacing w:after="0" w:line="480" w:lineRule="auto"/>
+        <w:contextualSpacing/>
+        <w:rPr>
+          <w:rFonts w:ascii="Times New Roman" w:hAnsi="Times New Roman" w:cs="Times New Roman"/>
+          <w:noProof/>
+          <w:sz w:val="24"/>
+          <w:szCs w:val="24"/>
+        </w:rPr>
+      </w:pPr>
+    </w:p>
+    <w:p>
+      <w:pPr>
+        <w:spacing w:after="0" w:line="480" w:lineRule="auto"/>
+        <w:contextualSpacing/>
+        <w:rPr>
+          <w:rFonts w:ascii="Times New Roman" w:hAnsi="Times New Roman" w:cs="Times New Roman"/>
+          <w:noProof/>
+          <w:sz w:val="24"/>
+          <w:szCs w:val="24"/>
+        </w:rPr>
+      </w:pPr>
+    </w:p>
+    <w:p>
+      <w:pPr>
+        <w:spacing w:after="0" w:line="480" w:lineRule="auto"/>
+        <w:contextualSpacing/>
+        <w:rPr>
+          <w:rFonts w:ascii="Times New Roman" w:hAnsi="Times New Roman" w:cs="Times New Roman"/>
+          <w:noProof/>
+          <w:sz w:val="24"/>
+          <w:szCs w:val="24"/>
+        </w:rPr>
+      </w:pPr>
+    </w:p>
+    <w:p>
+      <w:pPr>
+        <w:spacing w:after="0" w:line="480" w:lineRule="auto"/>
+        <w:contextualSpacing/>
+        <w:rPr>
+          <w:rFonts w:ascii="Times New Roman" w:hAnsi="Times New Roman" w:cs="Times New Roman"/>
+          <w:noProof/>
+          <w:sz w:val="24"/>
+          <w:szCs w:val="24"/>
+        </w:rPr>
+      </w:pPr>
+      <w:r>
+        <w:rPr>
+          <w:rFonts w:ascii="Times New Roman" w:hAnsi="Times New Roman" w:cs="Times New Roman"/>
+          <w:noProof/>
+          <w:sz w:val="24"/>
+          <w:szCs w:val="24"/>
+        </w:rPr>
+        <w:t>iP</w:t>
+      </w:r>
+      <w:r>
+        <w:rPr>
+          <w:rFonts w:ascii="Times New Roman" w:hAnsi="Times New Roman" w:cs="Times New Roman"/>
+          <w:noProof/>
+          <w:sz w:val="24"/>
+          <w:szCs w:val="24"/>
+        </w:rPr>
+        <w:t>honeX-Horizontal</w:t>
       </w:r>
     </w:p>
     <w:p>
@@ -1028,7 +979,7 @@
                     <pic:cNvPicPr/>
                   </pic:nvPicPr>
                   <pic:blipFill>
-                    <a:blip r:embed="rId15">
+                    <a:blip r:embed="rId10">
                       <a:extLst>
                         <a:ext uri="{28A0092B-C50C-407E-A947-70E740481C1C}">
                           <a14:useLocalDpi xmlns:a14="http://schemas.microsoft.com/office/drawing/2010/main" val="0"/>
@@ -1068,12 +1019,207 @@
         </w:rPr>
       </w:pPr>
       <w:bookmarkStart w:id="1" w:name="_Hlk21296337"/>
-      <w:r>
+    </w:p>
+    <w:p>
+      <w:pPr>
+        <w:spacing w:after="0" w:line="480" w:lineRule="auto"/>
+        <w:ind w:left="720" w:hanging="720"/>
+        <w:contextualSpacing/>
+        <w:jc w:val="center"/>
         <w:rPr>
           <w:rFonts w:ascii="Times New Roman" w:eastAsia="Times New Roman" w:hAnsi="Times New Roman" w:cs="Times New Roman"/>
           <w:sz w:val="24"/>
           <w:szCs w:val="24"/>
         </w:rPr>
+      </w:pPr>
+    </w:p>
+    <w:p>
+      <w:pPr>
+        <w:spacing w:after="0" w:line="480" w:lineRule="auto"/>
+        <w:ind w:left="720" w:hanging="720"/>
+        <w:contextualSpacing/>
+        <w:jc w:val="center"/>
+        <w:rPr>
+          <w:rFonts w:ascii="Times New Roman" w:eastAsia="Times New Roman" w:hAnsi="Times New Roman" w:cs="Times New Roman"/>
+          <w:sz w:val="24"/>
+          <w:szCs w:val="24"/>
+        </w:rPr>
+      </w:pPr>
+    </w:p>
+    <w:p>
+      <w:pPr>
+        <w:spacing w:after="0" w:line="480" w:lineRule="auto"/>
+        <w:ind w:left="720" w:hanging="720"/>
+        <w:contextualSpacing/>
+        <w:jc w:val="center"/>
+        <w:rPr>
+          <w:rFonts w:ascii="Times New Roman" w:eastAsia="Times New Roman" w:hAnsi="Times New Roman" w:cs="Times New Roman"/>
+          <w:sz w:val="24"/>
+          <w:szCs w:val="24"/>
+        </w:rPr>
+      </w:pPr>
+    </w:p>
+    <w:p>
+      <w:pPr>
+        <w:spacing w:after="0" w:line="480" w:lineRule="auto"/>
+        <w:ind w:left="720" w:hanging="720"/>
+        <w:contextualSpacing/>
+        <w:jc w:val="center"/>
+        <w:rPr>
+          <w:rFonts w:ascii="Times New Roman" w:eastAsia="Times New Roman" w:hAnsi="Times New Roman" w:cs="Times New Roman"/>
+          <w:sz w:val="24"/>
+          <w:szCs w:val="24"/>
+        </w:rPr>
+      </w:pPr>
+    </w:p>
+    <w:p>
+      <w:pPr>
+        <w:spacing w:after="0" w:line="480" w:lineRule="auto"/>
+        <w:ind w:left="720" w:hanging="720"/>
+        <w:contextualSpacing/>
+        <w:jc w:val="center"/>
+        <w:rPr>
+          <w:rFonts w:ascii="Times New Roman" w:eastAsia="Times New Roman" w:hAnsi="Times New Roman" w:cs="Times New Roman"/>
+          <w:sz w:val="24"/>
+          <w:szCs w:val="24"/>
+        </w:rPr>
+      </w:pPr>
+    </w:p>
+    <w:p>
+      <w:pPr>
+        <w:spacing w:after="0" w:line="480" w:lineRule="auto"/>
+        <w:ind w:left="720" w:hanging="720"/>
+        <w:contextualSpacing/>
+        <w:jc w:val="center"/>
+        <w:rPr>
+          <w:rFonts w:ascii="Times New Roman" w:eastAsia="Times New Roman" w:hAnsi="Times New Roman" w:cs="Times New Roman"/>
+          <w:sz w:val="24"/>
+          <w:szCs w:val="24"/>
+        </w:rPr>
+      </w:pPr>
+    </w:p>
+    <w:p>
+      <w:pPr>
+        <w:spacing w:after="0" w:line="480" w:lineRule="auto"/>
+        <w:ind w:left="720" w:hanging="720"/>
+        <w:contextualSpacing/>
+        <w:jc w:val="center"/>
+        <w:rPr>
+          <w:rFonts w:ascii="Times New Roman" w:eastAsia="Times New Roman" w:hAnsi="Times New Roman" w:cs="Times New Roman"/>
+          <w:sz w:val="24"/>
+          <w:szCs w:val="24"/>
+        </w:rPr>
+      </w:pPr>
+    </w:p>
+    <w:p>
+      <w:pPr>
+        <w:spacing w:after="0" w:line="480" w:lineRule="auto"/>
+        <w:ind w:left="720" w:hanging="720"/>
+        <w:contextualSpacing/>
+        <w:jc w:val="center"/>
+        <w:rPr>
+          <w:rFonts w:ascii="Times New Roman" w:eastAsia="Times New Roman" w:hAnsi="Times New Roman" w:cs="Times New Roman"/>
+          <w:sz w:val="24"/>
+          <w:szCs w:val="24"/>
+        </w:rPr>
+      </w:pPr>
+    </w:p>
+    <w:p>
+      <w:pPr>
+        <w:spacing w:after="0" w:line="480" w:lineRule="auto"/>
+        <w:ind w:left="720" w:hanging="720"/>
+        <w:contextualSpacing/>
+        <w:jc w:val="center"/>
+        <w:rPr>
+          <w:rFonts w:ascii="Times New Roman" w:eastAsia="Times New Roman" w:hAnsi="Times New Roman" w:cs="Times New Roman"/>
+          <w:sz w:val="24"/>
+          <w:szCs w:val="24"/>
+        </w:rPr>
+      </w:pPr>
+    </w:p>
+    <w:p>
+      <w:pPr>
+        <w:spacing w:after="0" w:line="480" w:lineRule="auto"/>
+        <w:ind w:left="720" w:hanging="720"/>
+        <w:contextualSpacing/>
+        <w:jc w:val="center"/>
+        <w:rPr>
+          <w:rFonts w:ascii="Times New Roman" w:eastAsia="Times New Roman" w:hAnsi="Times New Roman" w:cs="Times New Roman"/>
+          <w:sz w:val="24"/>
+          <w:szCs w:val="24"/>
+        </w:rPr>
+      </w:pPr>
+    </w:p>
+    <w:p>
+      <w:pPr>
+        <w:spacing w:after="0" w:line="480" w:lineRule="auto"/>
+        <w:ind w:left="720" w:hanging="720"/>
+        <w:contextualSpacing/>
+        <w:jc w:val="center"/>
+        <w:rPr>
+          <w:rFonts w:ascii="Times New Roman" w:eastAsia="Times New Roman" w:hAnsi="Times New Roman" w:cs="Times New Roman"/>
+          <w:sz w:val="24"/>
+          <w:szCs w:val="24"/>
+        </w:rPr>
+      </w:pPr>
+    </w:p>
+    <w:p>
+      <w:pPr>
+        <w:spacing w:after="0" w:line="480" w:lineRule="auto"/>
+        <w:ind w:left="720" w:hanging="720"/>
+        <w:contextualSpacing/>
+        <w:jc w:val="center"/>
+        <w:rPr>
+          <w:rFonts w:ascii="Times New Roman" w:eastAsia="Times New Roman" w:hAnsi="Times New Roman" w:cs="Times New Roman"/>
+          <w:sz w:val="24"/>
+          <w:szCs w:val="24"/>
+        </w:rPr>
+      </w:pPr>
+    </w:p>
+    <w:p>
+      <w:pPr>
+        <w:spacing w:after="0" w:line="480" w:lineRule="auto"/>
+        <w:ind w:left="720" w:hanging="720"/>
+        <w:contextualSpacing/>
+        <w:jc w:val="center"/>
+        <w:rPr>
+          <w:rFonts w:ascii="Times New Roman" w:eastAsia="Times New Roman" w:hAnsi="Times New Roman" w:cs="Times New Roman"/>
+          <w:sz w:val="24"/>
+          <w:szCs w:val="24"/>
+        </w:rPr>
+      </w:pPr>
+    </w:p>
+    <w:p>
+      <w:pPr>
+        <w:spacing w:after="0" w:line="480" w:lineRule="auto"/>
+        <w:ind w:left="720" w:hanging="720"/>
+        <w:contextualSpacing/>
+        <w:jc w:val="center"/>
+        <w:rPr>
+          <w:rFonts w:ascii="Times New Roman" w:eastAsia="Times New Roman" w:hAnsi="Times New Roman" w:cs="Times New Roman"/>
+          <w:sz w:val="24"/>
+          <w:szCs w:val="24"/>
+        </w:rPr>
+      </w:pPr>
+    </w:p>
+    <w:p>
+      <w:pPr>
+        <w:spacing w:after="0" w:line="480" w:lineRule="auto"/>
+        <w:ind w:left="720" w:hanging="720"/>
+        <w:contextualSpacing/>
+        <w:jc w:val="center"/>
+        <w:rPr>
+          <w:rFonts w:ascii="Times New Roman" w:eastAsia="Times New Roman" w:hAnsi="Times New Roman" w:cs="Times New Roman"/>
+          <w:sz w:val="24"/>
+          <w:szCs w:val="24"/>
+        </w:rPr>
+      </w:pPr>
+      <w:r>
+        <w:rPr>
+          <w:rFonts w:ascii="Times New Roman" w:eastAsia="Times New Roman" w:hAnsi="Times New Roman" w:cs="Times New Roman"/>
+          <w:sz w:val="24"/>
+          <w:szCs w:val="24"/>
+        </w:rPr>
         <w:t>Reference</w:t>
       </w:r>
     </w:p>
@@ -1191,8 +1337,8 @@
       </w:r>
     </w:p>
     <w:sectPr>
-      <w:headerReference w:type="default" r:id="rId16"/>
-      <w:headerReference w:type="first" r:id="rId17"/>
+      <w:headerReference w:type="default" r:id="rId11"/>
+      <w:headerReference w:type="first" r:id="rId12"/>
       <w:pgSz w:w="12240" w:h="15840"/>
       <w:pgMar w:top="1440" w:right="1440" w:bottom="1440" w:left="1440" w:header="720" w:footer="720" w:gutter="0"/>
       <w:cols w:space="720"/>
@@ -2887,7 +3033,7 @@
 </file>
 
 <file path=customXml/itemProps1.xml><?xml version="1.0" encoding="utf-8"?>
-<ds:datastoreItem xmlns:ds="http://schemas.openxmlformats.org/officeDocument/2006/customXml" ds:itemID="{73FCA064-6A31-447B-9680-B572B368045B}">
+<ds:datastoreItem xmlns:ds="http://schemas.openxmlformats.org/officeDocument/2006/customXml" ds:itemID="{8F623F14-55FE-487A-8C6E-F431B9BDA88D}">
   <ds:schemaRefs>
     <ds:schemaRef ds:uri="http://schemas.openxmlformats.org/officeDocument/2006/bibliography"/>
   </ds:schemaRefs>

</xml_diff>